<commit_message>
Changing to include option to select file from directory
</commit_message>
<xml_diff>
--- a/Documentation/P0 Documentation.docx
+++ b/Documentation/P0 Documentation.docx
@@ -190,19 +190,16 @@
         </w:numPr>
       </w:pPr>
       <w:r>
-        <w:t>Also obtain the input assembly source file, typically named sourceProgram.txt.</w:t>
-      </w:r>
-    </w:p>
-    <w:p>
-      <w:pPr>
-        <w:pStyle w:val="ListParagraph"/>
-        <w:numPr>
-          <w:ilvl w:val="0"/>
-          <w:numId w:val="2"/>
-        </w:numPr>
-      </w:pPr>
-      <w:r>
-        <w:t>Place Assembler.jar and sourceProgram.txt together in the same folder/directory.</w:t>
+        <w:t>Ensure the input file</w:t>
+      </w:r>
+      <w:r>
+        <w:t xml:space="preserve"> you want to provide</w:t>
+      </w:r>
+      <w:r>
+        <w:t xml:space="preserve"> is in the same directory as </w:t>
+      </w:r>
+      <w:r>
+        <w:t>the jar file.</w:t>
       </w:r>
     </w:p>
     <w:p>
@@ -297,7 +294,25 @@
         <w:ind w:left="360"/>
       </w:pPr>
       <w:r>
-        <w:t>The assembler reads the source file sourceProgram.txt, performs the two-pass assembly, and generates the following output files in the same directory:</w:t>
+        <w:t xml:space="preserve">The assembler </w:t>
+      </w:r>
+      <w:r>
+        <w:t>asks for the input file</w:t>
+      </w:r>
+      <w:r>
+        <w:t xml:space="preserve"> </w:t>
+      </w:r>
+      <w:r>
+        <w:t>and user has to select the file</w:t>
+      </w:r>
+      <w:r>
+        <w:t>,</w:t>
+      </w:r>
+      <w:r>
+        <w:t xml:space="preserve"> the assembler then</w:t>
+      </w:r>
+      <w:r>
+        <w:t xml:space="preserve"> performs the two-pass assembly, and generates the following output files in the same directory:</w:t>
       </w:r>
     </w:p>
     <w:p>

</xml_diff>